<commit_message>
update đặc tả và yêu cầu
</commit_message>
<xml_diff>
--- a/Choose_Account.docx
+++ b/Choose_Account.docx
@@ -197,7 +197,23 @@
           <w:sz w:val="26"/>
           <w:szCs w:val="26"/>
         </w:rPr>
-        <w:t xml:space="preserve"> và icon để tạo groupt chat (chức năng này chưa làm).</w:t>
+        <w:t xml:space="preserve"> và icon để t</w:t>
+      </w:r>
+      <w:r>
+        <w:rPr>
+          <w:sz w:val="26"/>
+          <w:szCs w:val="26"/>
+          <w:lang w:val="en-US"/>
+        </w:rPr>
+        <w:t>ìm kiếm tài khoản chat</w:t>
+      </w:r>
+      <w:r>
+        <w:rPr>
+          <w:sz w:val="26"/>
+          <w:szCs w:val="26"/>
+          <w:lang w:val="en-US"/>
+        </w:rPr>
+        <w:t>.</w:t>
       </w:r>
     </w:p>
     <w:p>

</xml_diff>